<commit_message>
another update of documentation
</commit_message>
<xml_diff>
--- a/Documentation/GIT Cheat Sheet.docx
+++ b/Documentation/GIT Cheat Sheet.docx
@@ -8935,9 +8935,20 @@
       </w:r>
       <w:proofErr w:type="spellEnd"/>
     </w:p>
+    <w:p>
+      <w:hyperlink r:id="rId12" w:history="1">
+        <w:r>
+          <w:rPr>
+            <w:rStyle w:val="Hyperlink"/>
+          </w:rPr>
+          <w:t>https://github.com/github/gitignore</w:t>
+        </w:r>
+      </w:hyperlink>
+    </w:p>
     <w:p/>
     <w:p>
       <w:r>
+        <w:lastRenderedPageBreak/>
         <w:t>* ? ! / [a-</w:t>
       </w:r>
       <w:proofErr w:type="spellStart"/>
@@ -8951,7 +8962,6 @@
     </w:p>
     <w:p>
       <w:r>
-        <w:lastRenderedPageBreak/>
         <w:t>anything, one character, negator, directory separator, range</w:t>
       </w:r>
     </w:p>

</xml_diff>